<commit_message>
adding Compra de productos testcases
</commit_message>
<xml_diff>
--- a/Plan de pruebas para Swag Labs.docx
+++ b/Plan de pruebas para Swag Labs.docx
@@ -201,14 +201,14 @@
           <w:sz w:val="24"/>
           <w:szCs w:val="24"/>
         </w:rPr>
-        <w:t>, filtrar productos</w:t>
-      </w:r>
-      <w:r>
-        <w:rPr>
-          <w:sz w:val="24"/>
-          <w:szCs w:val="24"/>
-        </w:rPr>
-        <w:t>, agregar y eliminar productos al carrito de compras y compra de productos</w:t>
+        <w:t xml:space="preserve">, </w:t>
+      </w:r>
+      <w:r>
+        <w:rPr>
+          <w:sz w:val="24"/>
+          <w:szCs w:val="24"/>
+        </w:rPr>
+        <w:t>agregar productos al carrito de compras y compra de productos</w:t>
       </w:r>
       <w:r>
         <w:rPr>
@@ -405,6 +405,15 @@
         </w:rPr>
         <w:t>Iniciar sesion con credenciales validas.</w:t>
       </w:r>
+      <w:r>
+        <w:rPr>
+          <w:b/>
+          <w:bCs/>
+          <w:sz w:val="24"/>
+          <w:szCs w:val="24"/>
+        </w:rPr>
+        <w:t xml:space="preserve"> (Automatizado)</w:t>
+      </w:r>
     </w:p>
     <w:p>
       <w:pPr>
@@ -447,6 +456,24 @@
         </w:rPr>
         <w:t>.</w:t>
       </w:r>
+      <w:r>
+        <w:rPr>
+          <w:b/>
+          <w:bCs/>
+          <w:sz w:val="24"/>
+          <w:szCs w:val="24"/>
+        </w:rPr>
+        <w:t xml:space="preserve"> </w:t>
+      </w:r>
+      <w:r>
+        <w:rPr>
+          <w:b/>
+          <w:bCs/>
+          <w:sz w:val="24"/>
+          <w:szCs w:val="24"/>
+        </w:rPr>
+        <w:t>(Automatizado)</w:t>
+      </w:r>
     </w:p>
     <w:p>
       <w:pPr>
@@ -471,6 +498,24 @@
         </w:rPr>
         <w:t>Intentar iniciar sesion con credenciales de usuario bloqueado.</w:t>
       </w:r>
+      <w:r>
+        <w:rPr>
+          <w:b/>
+          <w:bCs/>
+          <w:sz w:val="24"/>
+          <w:szCs w:val="24"/>
+        </w:rPr>
+        <w:t xml:space="preserve"> </w:t>
+      </w:r>
+      <w:r>
+        <w:rPr>
+          <w:b/>
+          <w:bCs/>
+          <w:sz w:val="24"/>
+          <w:szCs w:val="24"/>
+        </w:rPr>
+        <w:t>(Automatizado)</w:t>
+      </w:r>
     </w:p>
     <w:p>
       <w:pPr>
@@ -480,16 +525,47 @@
           <w:numId w:val="1"/>
         </w:numPr>
         <w:rPr>
-          <w:sz w:val="24"/>
-          <w:szCs w:val="24"/>
-        </w:rPr>
-      </w:pPr>
-      <w:r>
-        <w:rPr>
-          <w:sz w:val="24"/>
-          <w:szCs w:val="24"/>
-        </w:rPr>
-        <w:t>Validar filtro de productos: Por nombre</w:t>
+          <w:b/>
+          <w:bCs/>
+          <w:sz w:val="24"/>
+          <w:szCs w:val="24"/>
+        </w:rPr>
+      </w:pPr>
+      <w:r>
+        <w:rPr>
+          <w:b/>
+          <w:bCs/>
+          <w:sz w:val="24"/>
+          <w:szCs w:val="24"/>
+        </w:rPr>
+        <w:t>Cerra</w:t>
+      </w:r>
+      <w:r>
+        <w:rPr>
+          <w:b/>
+          <w:bCs/>
+          <w:sz w:val="24"/>
+          <w:szCs w:val="24"/>
+        </w:rPr>
+        <w:t>r sesion</w:t>
+      </w:r>
+      <w:r>
+        <w:rPr>
+          <w:b/>
+          <w:bCs/>
+          <w:sz w:val="24"/>
+          <w:szCs w:val="24"/>
+        </w:rPr>
+        <w:t xml:space="preserve"> </w:t>
+      </w:r>
+      <w:r>
+        <w:rPr>
+          <w:b/>
+          <w:bCs/>
+          <w:sz w:val="24"/>
+          <w:szCs w:val="24"/>
+        </w:rPr>
+        <w:t>(Automatizado)</w:t>
       </w:r>
     </w:p>
     <w:p>
@@ -509,14 +585,7 @@
           <w:sz w:val="24"/>
           <w:szCs w:val="24"/>
         </w:rPr>
-        <w:t xml:space="preserve">Validar filtro de productos: Por </w:t>
-      </w:r>
-      <w:r>
-        <w:rPr>
-          <w:sz w:val="24"/>
-          <w:szCs w:val="24"/>
-        </w:rPr>
-        <w:t>precio</w:t>
+        <w:t>Validar filtro de productos: Por nombre</w:t>
       </w:r>
     </w:p>
     <w:p>
@@ -536,7 +605,14 @@
           <w:sz w:val="24"/>
           <w:szCs w:val="24"/>
         </w:rPr>
-        <w:t>Realizar compra de 1 producto</w:t>
+        <w:t xml:space="preserve">Validar filtro de productos: Por </w:t>
+      </w:r>
+      <w:r>
+        <w:rPr>
+          <w:sz w:val="24"/>
+          <w:szCs w:val="24"/>
+        </w:rPr>
+        <w:t>precio</w:t>
       </w:r>
     </w:p>
     <w:p>
@@ -547,16 +623,38 @@
           <w:numId w:val="1"/>
         </w:numPr>
         <w:rPr>
-          <w:sz w:val="24"/>
-          <w:szCs w:val="24"/>
-        </w:rPr>
-      </w:pPr>
-      <w:r>
-        <w:rPr>
-          <w:sz w:val="24"/>
-          <w:szCs w:val="24"/>
-        </w:rPr>
-        <w:t>Realizar compra de 2 productos</w:t>
+          <w:b/>
+          <w:bCs/>
+          <w:sz w:val="24"/>
+          <w:szCs w:val="24"/>
+        </w:rPr>
+      </w:pPr>
+      <w:r>
+        <w:rPr>
+          <w:b/>
+          <w:bCs/>
+          <w:sz w:val="24"/>
+          <w:szCs w:val="24"/>
+        </w:rPr>
+        <w:t>Realizar compra de 1 producto</w:t>
+      </w:r>
+      <w:r>
+        <w:rPr>
+          <w:b/>
+          <w:bCs/>
+          <w:sz w:val="24"/>
+          <w:szCs w:val="24"/>
+        </w:rPr>
+        <w:t xml:space="preserve"> </w:t>
+      </w:r>
+      <w:r>
+        <w:rPr>
+          <w:b/>
+          <w:bCs/>
+          <w:sz w:val="24"/>
+          <w:szCs w:val="24"/>
+        </w:rPr>
+        <w:t>(Automatizado)</w:t>
       </w:r>
     </w:p>
     <w:p>
@@ -576,70 +674,7 @@
           <w:sz w:val="24"/>
           <w:szCs w:val="24"/>
         </w:rPr>
-        <w:t xml:space="preserve">Intentar realizar </w:t>
-      </w:r>
-      <w:r>
-        <w:rPr>
-          <w:sz w:val="24"/>
-          <w:szCs w:val="24"/>
-        </w:rPr>
-        <w:t xml:space="preserve">la </w:t>
-      </w:r>
-      <w:r>
-        <w:rPr>
-          <w:sz w:val="24"/>
-          <w:szCs w:val="24"/>
-        </w:rPr>
-        <w:t xml:space="preserve">compra </w:t>
-      </w:r>
-      <w:r>
-        <w:rPr>
-          <w:sz w:val="24"/>
-          <w:szCs w:val="24"/>
-        </w:rPr>
-        <w:t xml:space="preserve">de un producto </w:t>
-      </w:r>
-      <w:r>
-        <w:rPr>
-          <w:sz w:val="24"/>
-          <w:szCs w:val="24"/>
-        </w:rPr>
-        <w:t xml:space="preserve">sin ingresar los </w:t>
-      </w:r>
-      <w:r>
-        <w:rPr>
-          <w:sz w:val="24"/>
-          <w:szCs w:val="24"/>
-        </w:rPr>
-        <w:t>“</w:t>
-      </w:r>
-      <w:r>
-        <w:rPr>
-          <w:sz w:val="24"/>
-          <w:szCs w:val="24"/>
-        </w:rPr>
-        <w:t>datos personales</w:t>
-      </w:r>
-      <w:r>
-        <w:rPr>
-          <w:sz w:val="24"/>
-          <w:szCs w:val="24"/>
-        </w:rPr>
-        <w:t>”</w:t>
-      </w:r>
-      <w:r>
-        <w:rPr>
-          <w:sz w:val="24"/>
-          <w:szCs w:val="24"/>
-        </w:rPr>
-        <w:t xml:space="preserve"> </w:t>
-      </w:r>
-      <w:r>
-        <w:rPr>
-          <w:sz w:val="24"/>
-          <w:szCs w:val="24"/>
-        </w:rPr>
-        <w:t>en el flujo de compras</w:t>
+        <w:t>Realizar compra de 2 productos</w:t>
       </w:r>
     </w:p>
     <w:p>
@@ -656,10 +691,111 @@
       </w:pPr>
       <w:r>
         <w:rPr>
-          <w:sz w:val="24"/>
-          <w:szCs w:val="24"/>
-        </w:rPr>
-        <w:t>Eliminar un producto del carrito de compras</w:t>
+          <w:b/>
+          <w:bCs/>
+          <w:sz w:val="24"/>
+          <w:szCs w:val="24"/>
+        </w:rPr>
+        <w:t xml:space="preserve">Intentar realizar </w:t>
+      </w:r>
+      <w:r>
+        <w:rPr>
+          <w:b/>
+          <w:bCs/>
+          <w:sz w:val="24"/>
+          <w:szCs w:val="24"/>
+        </w:rPr>
+        <w:t xml:space="preserve">la </w:t>
+      </w:r>
+      <w:r>
+        <w:rPr>
+          <w:b/>
+          <w:bCs/>
+          <w:sz w:val="24"/>
+          <w:szCs w:val="24"/>
+        </w:rPr>
+        <w:t xml:space="preserve">compra </w:t>
+      </w:r>
+      <w:r>
+        <w:rPr>
+          <w:b/>
+          <w:bCs/>
+          <w:sz w:val="24"/>
+          <w:szCs w:val="24"/>
+        </w:rPr>
+        <w:t xml:space="preserve">de un producto </w:t>
+      </w:r>
+      <w:r>
+        <w:rPr>
+          <w:b/>
+          <w:bCs/>
+          <w:sz w:val="24"/>
+          <w:szCs w:val="24"/>
+        </w:rPr>
+        <w:t xml:space="preserve">sin ingresar los </w:t>
+      </w:r>
+      <w:r>
+        <w:rPr>
+          <w:b/>
+          <w:bCs/>
+          <w:sz w:val="24"/>
+          <w:szCs w:val="24"/>
+        </w:rPr>
+        <w:t>“</w:t>
+      </w:r>
+      <w:r>
+        <w:rPr>
+          <w:b/>
+          <w:bCs/>
+          <w:sz w:val="24"/>
+          <w:szCs w:val="24"/>
+        </w:rPr>
+        <w:t>datos personales</w:t>
+      </w:r>
+      <w:r>
+        <w:rPr>
+          <w:b/>
+          <w:bCs/>
+          <w:sz w:val="24"/>
+          <w:szCs w:val="24"/>
+        </w:rPr>
+        <w:t>”</w:t>
+      </w:r>
+      <w:r>
+        <w:rPr>
+          <w:b/>
+          <w:bCs/>
+          <w:sz w:val="24"/>
+          <w:szCs w:val="24"/>
+        </w:rPr>
+        <w:t xml:space="preserve"> </w:t>
+      </w:r>
+      <w:r>
+        <w:rPr>
+          <w:b/>
+          <w:bCs/>
+          <w:sz w:val="24"/>
+          <w:szCs w:val="24"/>
+        </w:rPr>
+        <w:t>en el flujo de compras</w:t>
+      </w:r>
+      <w:r>
+        <w:rPr>
+          <w:b/>
+          <w:bCs/>
+          <w:sz w:val="24"/>
+          <w:szCs w:val="24"/>
+        </w:rPr>
+        <w:t xml:space="preserve"> </w:t>
+      </w:r>
+      <w:r>
+        <w:rPr>
+          <w:b/>
+          <w:bCs/>
+          <w:sz w:val="24"/>
+          <w:szCs w:val="24"/>
+        </w:rPr>
+        <w:t>(Automatizado)</w:t>
       </w:r>
     </w:p>
     <w:p>
@@ -679,11 +815,314 @@
           <w:sz w:val="24"/>
           <w:szCs w:val="24"/>
         </w:rPr>
-        <w:t>Validar URL de las redes sociales de “Swag Labs”</w:t>
-      </w:r>
-    </w:p>
-    <w:p>
-      <w:pPr>
+        <w:t>Eliminar un producto del carrito de compras</w:t>
+      </w:r>
+    </w:p>
+    <w:p>
+      <w:pPr>
+        <w:pStyle w:val="ListParagraph"/>
+        <w:numPr>
+          <w:ilvl w:val="0"/>
+          <w:numId w:val="1"/>
+        </w:numPr>
+        <w:rPr>
+          <w:b/>
+          <w:bCs/>
+          <w:sz w:val="24"/>
+          <w:szCs w:val="24"/>
+        </w:rPr>
+      </w:pPr>
+      <w:r>
+        <w:rPr>
+          <w:b/>
+          <w:bCs/>
+          <w:sz w:val="24"/>
+          <w:szCs w:val="24"/>
+        </w:rPr>
+        <w:t>Cancelar la compra de un producto</w:t>
+      </w:r>
+      <w:r>
+        <w:rPr>
+          <w:b/>
+          <w:bCs/>
+          <w:sz w:val="24"/>
+          <w:szCs w:val="24"/>
+        </w:rPr>
+        <w:t xml:space="preserve"> </w:t>
+      </w:r>
+      <w:r>
+        <w:rPr>
+          <w:b/>
+          <w:bCs/>
+          <w:sz w:val="24"/>
+          <w:szCs w:val="24"/>
+        </w:rPr>
+        <w:t>(Automatizado)</w:t>
+      </w:r>
+    </w:p>
+    <w:p>
+      <w:pPr>
+        <w:pStyle w:val="ListParagraph"/>
+        <w:numPr>
+          <w:ilvl w:val="0"/>
+          <w:numId w:val="1"/>
+        </w:numPr>
+        <w:rPr>
+          <w:b/>
+          <w:bCs/>
+          <w:sz w:val="24"/>
+          <w:szCs w:val="24"/>
+        </w:rPr>
+      </w:pPr>
+      <w:r>
+        <w:rPr>
+          <w:b/>
+          <w:bCs/>
+          <w:sz w:val="24"/>
+          <w:szCs w:val="24"/>
+        </w:rPr>
+        <w:t>Validar URL</w:t>
+      </w:r>
+      <w:r>
+        <w:rPr>
+          <w:b/>
+          <w:bCs/>
+          <w:sz w:val="24"/>
+          <w:szCs w:val="24"/>
+        </w:rPr>
+        <w:t>’s</w:t>
+      </w:r>
+      <w:r>
+        <w:rPr>
+          <w:b/>
+          <w:bCs/>
+          <w:sz w:val="24"/>
+          <w:szCs w:val="24"/>
+        </w:rPr>
+        <w:t xml:space="preserve"> de las redes sociales de “Swag Labs”</w:t>
+      </w:r>
+      <w:r>
+        <w:rPr>
+          <w:b/>
+          <w:bCs/>
+          <w:sz w:val="24"/>
+          <w:szCs w:val="24"/>
+        </w:rPr>
+        <w:t xml:space="preserve"> </w:t>
+      </w:r>
+      <w:r>
+        <w:rPr>
+          <w:b/>
+          <w:bCs/>
+          <w:sz w:val="24"/>
+          <w:szCs w:val="24"/>
+        </w:rPr>
+        <w:t>(Automatizado)</w:t>
+      </w:r>
+    </w:p>
+    <w:p>
+      <w:pPr>
+        <w:ind w:left="360"/>
+        <w:rPr>
+          <w:b/>
+          <w:bCs/>
+          <w:sz w:val="32"/>
+          <w:szCs w:val="32"/>
+        </w:rPr>
+      </w:pPr>
+      <w:r>
+        <w:rPr>
+          <w:b/>
+          <w:bCs/>
+          <w:sz w:val="32"/>
+          <w:szCs w:val="32"/>
+        </w:rPr>
+        <w:lastRenderedPageBreak/>
+        <w:t>5</w:t>
+      </w:r>
+      <w:r>
+        <w:rPr>
+          <w:b/>
+          <w:bCs/>
+          <w:sz w:val="32"/>
+          <w:szCs w:val="32"/>
+        </w:rPr>
+        <w:t xml:space="preserve">. </w:t>
+      </w:r>
+      <w:r>
+        <w:rPr>
+          <w:b/>
+          <w:bCs/>
+          <w:sz w:val="32"/>
+          <w:szCs w:val="32"/>
+        </w:rPr>
+        <w:t>Riesgos</w:t>
+      </w:r>
+      <w:r>
+        <w:rPr>
+          <w:b/>
+          <w:bCs/>
+          <w:sz w:val="32"/>
+          <w:szCs w:val="32"/>
+        </w:rPr>
+        <w:t>:</w:t>
+      </w:r>
+    </w:p>
+    <w:p>
+      <w:pPr>
+        <w:pStyle w:val="ListParagraph"/>
+        <w:numPr>
+          <w:ilvl w:val="0"/>
+          <w:numId w:val="4"/>
+        </w:numPr>
+        <w:rPr>
+          <w:sz w:val="24"/>
+          <w:szCs w:val="24"/>
+        </w:rPr>
+      </w:pPr>
+      <w:r>
+        <w:rPr>
+          <w:b/>
+          <w:bCs/>
+          <w:sz w:val="24"/>
+          <w:szCs w:val="24"/>
+        </w:rPr>
+        <w:t xml:space="preserve">Falla en la configuracion del ambiente de pruebas: </w:t>
+      </w:r>
+      <w:r>
+        <w:rPr>
+          <w:sz w:val="24"/>
+          <w:szCs w:val="24"/>
+        </w:rPr>
+        <w:t>La configuración incorrecta del ambiente de pruebas puede conducir a resultados de pruebas inexactos, fallos en la detección de defectos y retrasos en la entrega del software.</w:t>
+      </w:r>
+    </w:p>
+    <w:p>
+      <w:pPr>
+        <w:rPr>
+          <w:sz w:val="24"/>
+          <w:szCs w:val="24"/>
+        </w:rPr>
+      </w:pPr>
+    </w:p>
+    <w:p>
+      <w:pPr>
+        <w:pStyle w:val="ListParagraph"/>
+        <w:numPr>
+          <w:ilvl w:val="0"/>
+          <w:numId w:val="4"/>
+        </w:numPr>
+        <w:rPr>
+          <w:sz w:val="24"/>
+          <w:szCs w:val="24"/>
+        </w:rPr>
+      </w:pPr>
+      <w:r>
+        <w:rPr>
+          <w:b/>
+          <w:bCs/>
+          <w:sz w:val="24"/>
+          <w:szCs w:val="24"/>
+        </w:rPr>
+        <w:t>Dependencia externas</w:t>
+      </w:r>
+      <w:r>
+        <w:rPr>
+          <w:sz w:val="24"/>
+          <w:szCs w:val="24"/>
+        </w:rPr>
+        <w:t xml:space="preserve">: </w:t>
+      </w:r>
+      <w:r>
+        <w:rPr>
+          <w:sz w:val="24"/>
+          <w:szCs w:val="24"/>
+        </w:rPr>
+        <w:t xml:space="preserve">Si una dependencia externa no está disponible o </w:t>
+      </w:r>
+      <w:r>
+        <w:rPr>
+          <w:sz w:val="24"/>
+          <w:szCs w:val="24"/>
+        </w:rPr>
+        <w:t xml:space="preserve">no </w:t>
+      </w:r>
+      <w:r>
+        <w:rPr>
+          <w:sz w:val="24"/>
+          <w:szCs w:val="24"/>
+        </w:rPr>
+        <w:t>funciona correctamente, las pruebas pueden fallar o proporcionar resultados inconsistentes, lo que podría conducir a la falta de detección de defectos</w:t>
+      </w:r>
+      <w:r>
+        <w:rPr>
+          <w:sz w:val="24"/>
+          <w:szCs w:val="24"/>
+        </w:rPr>
+        <w:t xml:space="preserve"> y </w:t>
+      </w:r>
+      <w:r>
+        <w:rPr>
+          <w:sz w:val="24"/>
+          <w:szCs w:val="24"/>
+        </w:rPr>
+        <w:t>retrasos en la entrega del software</w:t>
+      </w:r>
+      <w:r>
+        <w:rPr>
+          <w:sz w:val="24"/>
+          <w:szCs w:val="24"/>
+        </w:rPr>
+        <w:t>.</w:t>
+      </w:r>
+    </w:p>
+    <w:p>
+      <w:pPr>
+        <w:rPr>
+          <w:sz w:val="24"/>
+          <w:szCs w:val="24"/>
+        </w:rPr>
+      </w:pPr>
+    </w:p>
+    <w:p>
+      <w:pPr>
+        <w:pStyle w:val="ListParagraph"/>
+        <w:numPr>
+          <w:ilvl w:val="0"/>
+          <w:numId w:val="4"/>
+        </w:numPr>
+        <w:rPr>
+          <w:sz w:val="24"/>
+          <w:szCs w:val="24"/>
+        </w:rPr>
+      </w:pPr>
+      <w:r>
+        <w:rPr>
+          <w:b/>
+          <w:bCs/>
+          <w:sz w:val="24"/>
+          <w:szCs w:val="24"/>
+        </w:rPr>
+        <w:t>Falta de cobertura de pruebas</w:t>
+      </w:r>
+      <w:r>
+        <w:rPr>
+          <w:sz w:val="24"/>
+          <w:szCs w:val="24"/>
+        </w:rPr>
+        <w:t xml:space="preserve">: </w:t>
+      </w:r>
+      <w:r>
+        <w:rPr>
+          <w:sz w:val="24"/>
+          <w:szCs w:val="24"/>
+        </w:rPr>
+        <w:t>Una falta de cobertura de pruebas puede resultar en la no detección de defectos importantes o en la liberación de software con funcionalidades no probadas adecuadamente, lo que podría llevar a una mala experiencia del usuario o a fallos en producción.</w:t>
+      </w:r>
+    </w:p>
+    <w:p>
+      <w:pPr>
+        <w:pStyle w:val="ListParagraph"/>
         <w:rPr>
           <w:sz w:val="24"/>
           <w:szCs w:val="24"/>
@@ -900,11 +1339,242 @@
       </w:pPr>
     </w:lvl>
   </w:abstractNum>
+  <w:abstractNum w:abstractNumId="2" w15:restartNumberingAfterBreak="0">
+    <w:nsid w:val="643B74FD"/>
+    <w:multiLevelType w:val="hybridMultilevel"/>
+    <w:tmpl w:val="7130B97C"/>
+    <w:lvl w:ilvl="0" w:tplc="1C0A0001">
+      <w:start w:val="1"/>
+      <w:numFmt w:val="bullet"/>
+      <w:lvlText w:val=""/>
+      <w:lvlJc w:val="left"/>
+      <w:pPr>
+        <w:ind w:left="720" w:hanging="360"/>
+      </w:pPr>
+      <w:rPr>
+        <w:rFonts w:ascii="Symbol" w:hAnsi="Symbol" w:hint="default"/>
+      </w:rPr>
+    </w:lvl>
+    <w:lvl w:ilvl="1" w:tplc="FFFFFFFF" w:tentative="1">
+      <w:start w:val="1"/>
+      <w:numFmt w:val="bullet"/>
+      <w:lvlText w:val="o"/>
+      <w:lvlJc w:val="left"/>
+      <w:pPr>
+        <w:ind w:left="1440" w:hanging="360"/>
+      </w:pPr>
+      <w:rPr>
+        <w:rFonts w:ascii="Courier New" w:hAnsi="Courier New" w:cs="Courier New" w:hint="default"/>
+      </w:rPr>
+    </w:lvl>
+    <w:lvl w:ilvl="2" w:tplc="FFFFFFFF" w:tentative="1">
+      <w:start w:val="1"/>
+      <w:numFmt w:val="bullet"/>
+      <w:lvlText w:val=""/>
+      <w:lvlJc w:val="left"/>
+      <w:pPr>
+        <w:ind w:left="2160" w:hanging="360"/>
+      </w:pPr>
+      <w:rPr>
+        <w:rFonts w:ascii="Wingdings" w:hAnsi="Wingdings" w:hint="default"/>
+      </w:rPr>
+    </w:lvl>
+    <w:lvl w:ilvl="3" w:tplc="FFFFFFFF" w:tentative="1">
+      <w:start w:val="1"/>
+      <w:numFmt w:val="bullet"/>
+      <w:lvlText w:val=""/>
+      <w:lvlJc w:val="left"/>
+      <w:pPr>
+        <w:ind w:left="2880" w:hanging="360"/>
+      </w:pPr>
+      <w:rPr>
+        <w:rFonts w:ascii="Symbol" w:hAnsi="Symbol" w:hint="default"/>
+      </w:rPr>
+    </w:lvl>
+    <w:lvl w:ilvl="4" w:tplc="FFFFFFFF" w:tentative="1">
+      <w:start w:val="1"/>
+      <w:numFmt w:val="bullet"/>
+      <w:lvlText w:val="o"/>
+      <w:lvlJc w:val="left"/>
+      <w:pPr>
+        <w:ind w:left="3600" w:hanging="360"/>
+      </w:pPr>
+      <w:rPr>
+        <w:rFonts w:ascii="Courier New" w:hAnsi="Courier New" w:cs="Courier New" w:hint="default"/>
+      </w:rPr>
+    </w:lvl>
+    <w:lvl w:ilvl="5" w:tplc="FFFFFFFF" w:tentative="1">
+      <w:start w:val="1"/>
+      <w:numFmt w:val="bullet"/>
+      <w:lvlText w:val=""/>
+      <w:lvlJc w:val="left"/>
+      <w:pPr>
+        <w:ind w:left="4320" w:hanging="360"/>
+      </w:pPr>
+      <w:rPr>
+        <w:rFonts w:ascii="Wingdings" w:hAnsi="Wingdings" w:hint="default"/>
+      </w:rPr>
+    </w:lvl>
+    <w:lvl w:ilvl="6" w:tplc="FFFFFFFF" w:tentative="1">
+      <w:start w:val="1"/>
+      <w:numFmt w:val="bullet"/>
+      <w:lvlText w:val=""/>
+      <w:lvlJc w:val="left"/>
+      <w:pPr>
+        <w:ind w:left="5040" w:hanging="360"/>
+      </w:pPr>
+      <w:rPr>
+        <w:rFonts w:ascii="Symbol" w:hAnsi="Symbol" w:hint="default"/>
+      </w:rPr>
+    </w:lvl>
+    <w:lvl w:ilvl="7" w:tplc="FFFFFFFF" w:tentative="1">
+      <w:start w:val="1"/>
+      <w:numFmt w:val="bullet"/>
+      <w:lvlText w:val="o"/>
+      <w:lvlJc w:val="left"/>
+      <w:pPr>
+        <w:ind w:left="5760" w:hanging="360"/>
+      </w:pPr>
+      <w:rPr>
+        <w:rFonts w:ascii="Courier New" w:hAnsi="Courier New" w:cs="Courier New" w:hint="default"/>
+      </w:rPr>
+    </w:lvl>
+    <w:lvl w:ilvl="8" w:tplc="FFFFFFFF" w:tentative="1">
+      <w:start w:val="1"/>
+      <w:numFmt w:val="bullet"/>
+      <w:lvlText w:val=""/>
+      <w:lvlJc w:val="left"/>
+      <w:pPr>
+        <w:ind w:left="6480" w:hanging="360"/>
+      </w:pPr>
+      <w:rPr>
+        <w:rFonts w:ascii="Wingdings" w:hAnsi="Wingdings" w:hint="default"/>
+      </w:rPr>
+    </w:lvl>
+  </w:abstractNum>
+  <w:abstractNum w:abstractNumId="3" w15:restartNumberingAfterBreak="0">
+    <w:nsid w:val="7B3D1FC1"/>
+    <w:multiLevelType w:val="hybridMultilevel"/>
+    <w:tmpl w:val="C9F4471C"/>
+    <w:lvl w:ilvl="0" w:tplc="F0C8E9E4">
+      <w:numFmt w:val="bullet"/>
+      <w:lvlText w:val="-"/>
+      <w:lvlJc w:val="left"/>
+      <w:pPr>
+        <w:ind w:left="720" w:hanging="360"/>
+      </w:pPr>
+      <w:rPr>
+        <w:rFonts w:ascii="Calibri" w:eastAsiaTheme="minorHAnsi" w:hAnsi="Calibri" w:cs="Calibri" w:hint="default"/>
+      </w:rPr>
+    </w:lvl>
+    <w:lvl w:ilvl="1" w:tplc="1C0A0003" w:tentative="1">
+      <w:start w:val="1"/>
+      <w:numFmt w:val="bullet"/>
+      <w:lvlText w:val="o"/>
+      <w:lvlJc w:val="left"/>
+      <w:pPr>
+        <w:ind w:left="1440" w:hanging="360"/>
+      </w:pPr>
+      <w:rPr>
+        <w:rFonts w:ascii="Courier New" w:hAnsi="Courier New" w:cs="Courier New" w:hint="default"/>
+      </w:rPr>
+    </w:lvl>
+    <w:lvl w:ilvl="2" w:tplc="1C0A0005" w:tentative="1">
+      <w:start w:val="1"/>
+      <w:numFmt w:val="bullet"/>
+      <w:lvlText w:val=""/>
+      <w:lvlJc w:val="left"/>
+      <w:pPr>
+        <w:ind w:left="2160" w:hanging="360"/>
+      </w:pPr>
+      <w:rPr>
+        <w:rFonts w:ascii="Wingdings" w:hAnsi="Wingdings" w:hint="default"/>
+      </w:rPr>
+    </w:lvl>
+    <w:lvl w:ilvl="3" w:tplc="1C0A0001" w:tentative="1">
+      <w:start w:val="1"/>
+      <w:numFmt w:val="bullet"/>
+      <w:lvlText w:val=""/>
+      <w:lvlJc w:val="left"/>
+      <w:pPr>
+        <w:ind w:left="2880" w:hanging="360"/>
+      </w:pPr>
+      <w:rPr>
+        <w:rFonts w:ascii="Symbol" w:hAnsi="Symbol" w:hint="default"/>
+      </w:rPr>
+    </w:lvl>
+    <w:lvl w:ilvl="4" w:tplc="1C0A0003" w:tentative="1">
+      <w:start w:val="1"/>
+      <w:numFmt w:val="bullet"/>
+      <w:lvlText w:val="o"/>
+      <w:lvlJc w:val="left"/>
+      <w:pPr>
+        <w:ind w:left="3600" w:hanging="360"/>
+      </w:pPr>
+      <w:rPr>
+        <w:rFonts w:ascii="Courier New" w:hAnsi="Courier New" w:cs="Courier New" w:hint="default"/>
+      </w:rPr>
+    </w:lvl>
+    <w:lvl w:ilvl="5" w:tplc="1C0A0005" w:tentative="1">
+      <w:start w:val="1"/>
+      <w:numFmt w:val="bullet"/>
+      <w:lvlText w:val=""/>
+      <w:lvlJc w:val="left"/>
+      <w:pPr>
+        <w:ind w:left="4320" w:hanging="360"/>
+      </w:pPr>
+      <w:rPr>
+        <w:rFonts w:ascii="Wingdings" w:hAnsi="Wingdings" w:hint="default"/>
+      </w:rPr>
+    </w:lvl>
+    <w:lvl w:ilvl="6" w:tplc="1C0A0001" w:tentative="1">
+      <w:start w:val="1"/>
+      <w:numFmt w:val="bullet"/>
+      <w:lvlText w:val=""/>
+      <w:lvlJc w:val="left"/>
+      <w:pPr>
+        <w:ind w:left="5040" w:hanging="360"/>
+      </w:pPr>
+      <w:rPr>
+        <w:rFonts w:ascii="Symbol" w:hAnsi="Symbol" w:hint="default"/>
+      </w:rPr>
+    </w:lvl>
+    <w:lvl w:ilvl="7" w:tplc="1C0A0003" w:tentative="1">
+      <w:start w:val="1"/>
+      <w:numFmt w:val="bullet"/>
+      <w:lvlText w:val="o"/>
+      <w:lvlJc w:val="left"/>
+      <w:pPr>
+        <w:ind w:left="5760" w:hanging="360"/>
+      </w:pPr>
+      <w:rPr>
+        <w:rFonts w:ascii="Courier New" w:hAnsi="Courier New" w:cs="Courier New" w:hint="default"/>
+      </w:rPr>
+    </w:lvl>
+    <w:lvl w:ilvl="8" w:tplc="1C0A0005" w:tentative="1">
+      <w:start w:val="1"/>
+      <w:numFmt w:val="bullet"/>
+      <w:lvlText w:val=""/>
+      <w:lvlJc w:val="left"/>
+      <w:pPr>
+        <w:ind w:left="6480" w:hanging="360"/>
+      </w:pPr>
+      <w:rPr>
+        <w:rFonts w:ascii="Wingdings" w:hAnsi="Wingdings" w:hint="default"/>
+      </w:rPr>
+    </w:lvl>
+  </w:abstractNum>
   <w:num w:numId="1" w16cid:durableId="1787964829">
     <w:abstractNumId w:val="1"/>
   </w:num>
   <w:num w:numId="2" w16cid:durableId="1007514534">
     <w:abstractNumId w:val="0"/>
+  </w:num>
+  <w:num w:numId="3" w16cid:durableId="606012325">
+    <w:abstractNumId w:val="3"/>
+  </w:num>
+  <w:num w:numId="4" w16cid:durableId="1283270846">
+    <w:abstractNumId w:val="2"/>
   </w:num>
 </w:numbering>
 </file>
@@ -1309,6 +1979,7 @@
   <w:style w:type="paragraph" w:default="1" w:styleId="Normal">
     <w:name w:val="Normal"/>
     <w:qFormat/>
+    <w:rsid w:val="006A3A36"/>
     <w:rPr>
       <w:noProof/>
     </w:rPr>

</xml_diff>

<commit_message>
scrips y archivo de observaciones
</commit_message>
<xml_diff>
--- a/Plan de pruebas para Swag Labs.docx
+++ b/Plan de pruebas para Swag Labs.docx
@@ -463,16 +463,7 @@
           <w:sz w:val="24"/>
           <w:szCs w:val="24"/>
         </w:rPr>
-        <w:t xml:space="preserve"> </w:t>
-      </w:r>
-      <w:r>
-        <w:rPr>
-          <w:b/>
-          <w:bCs/>
-          <w:sz w:val="24"/>
-          <w:szCs w:val="24"/>
-        </w:rPr>
-        <w:t>(Automatizado)</w:t>
+        <w:t xml:space="preserve"> (Automatizado)</w:t>
       </w:r>
     </w:p>
     <w:p>
@@ -505,16 +496,7 @@
           <w:sz w:val="24"/>
           <w:szCs w:val="24"/>
         </w:rPr>
-        <w:t xml:space="preserve"> </w:t>
-      </w:r>
-      <w:r>
-        <w:rPr>
-          <w:b/>
-          <w:bCs/>
-          <w:sz w:val="24"/>
-          <w:szCs w:val="24"/>
-        </w:rPr>
-        <w:t>(Automatizado)</w:t>
+        <w:t xml:space="preserve"> (Automatizado)</w:t>
       </w:r>
     </w:p>
     <w:p>
@@ -556,16 +538,7 @@
           <w:sz w:val="24"/>
           <w:szCs w:val="24"/>
         </w:rPr>
-        <w:t xml:space="preserve"> </w:t>
-      </w:r>
-      <w:r>
-        <w:rPr>
-          <w:b/>
-          <w:bCs/>
-          <w:sz w:val="24"/>
-          <w:szCs w:val="24"/>
-        </w:rPr>
-        <w:t>(Automatizado)</w:t>
+        <w:t xml:space="preserve"> (Automatizado)</w:t>
       </w:r>
     </w:p>
     <w:p>
@@ -605,14 +578,7 @@
           <w:sz w:val="24"/>
           <w:szCs w:val="24"/>
         </w:rPr>
-        <w:t xml:space="preserve">Validar filtro de productos: Por </w:t>
-      </w:r>
-      <w:r>
-        <w:rPr>
-          <w:sz w:val="24"/>
-          <w:szCs w:val="24"/>
-        </w:rPr>
-        <w:t>precio</w:t>
+        <w:t>Validar filtro de productos: Por precio</w:t>
       </w:r>
     </w:p>
     <w:p>
@@ -645,16 +611,7 @@
           <w:sz w:val="24"/>
           <w:szCs w:val="24"/>
         </w:rPr>
-        <w:t xml:space="preserve"> </w:t>
-      </w:r>
-      <w:r>
-        <w:rPr>
-          <w:b/>
-          <w:bCs/>
-          <w:sz w:val="24"/>
-          <w:szCs w:val="24"/>
-        </w:rPr>
-        <w:t>(Automatizado)</w:t>
+        <w:t xml:space="preserve"> (Automatizado)</w:t>
       </w:r>
     </w:p>
     <w:p>
@@ -786,16 +743,7 @@
           <w:sz w:val="24"/>
           <w:szCs w:val="24"/>
         </w:rPr>
-        <w:t xml:space="preserve"> </w:t>
-      </w:r>
-      <w:r>
-        <w:rPr>
-          <w:b/>
-          <w:bCs/>
-          <w:sz w:val="24"/>
-          <w:szCs w:val="24"/>
-        </w:rPr>
-        <w:t>(Automatizado)</w:t>
+        <w:t xml:space="preserve"> (Automatizado)</w:t>
       </w:r>
     </w:p>
     <w:p>
@@ -848,16 +796,7 @@
           <w:sz w:val="24"/>
           <w:szCs w:val="24"/>
         </w:rPr>
-        <w:t xml:space="preserve"> </w:t>
-      </w:r>
-      <w:r>
-        <w:rPr>
-          <w:b/>
-          <w:bCs/>
-          <w:sz w:val="24"/>
-          <w:szCs w:val="24"/>
-        </w:rPr>
-        <w:t>(Automatizado)</w:t>
+        <w:t xml:space="preserve"> (Automatizado)</w:t>
       </w:r>
     </w:p>
     <w:p>
@@ -908,16 +847,7 @@
           <w:sz w:val="24"/>
           <w:szCs w:val="24"/>
         </w:rPr>
-        <w:t xml:space="preserve"> </w:t>
-      </w:r>
-      <w:r>
-        <w:rPr>
-          <w:b/>
-          <w:bCs/>
-          <w:sz w:val="24"/>
-          <w:szCs w:val="24"/>
-        </w:rPr>
-        <w:t>(Automatizado)</w:t>
+        <w:t xml:space="preserve"> (Automatizado)</w:t>
       </w:r>
     </w:p>
     <w:p>
@@ -1110,14 +1040,7 @@
           <w:sz w:val="24"/>
           <w:szCs w:val="24"/>
         </w:rPr>
-        <w:t xml:space="preserve">: </w:t>
-      </w:r>
-      <w:r>
-        <w:rPr>
-          <w:sz w:val="24"/>
-          <w:szCs w:val="24"/>
-        </w:rPr>
-        <w:t>Una falta de cobertura de pruebas puede resultar en la no detección de defectos importantes o en la liberación de software con funcionalidades no probadas adecuadamente, lo que podría llevar a una mala experiencia del usuario o a fallos en producción.</w:t>
+        <w:t>: Una falta de cobertura de pruebas puede resultar en la no detección de defectos importantes o en la liberación de software con funcionalidades no probadas adecuadamente, lo que podría llevar a una mala experiencia del usuario o a fallos en producción.</w:t>
       </w:r>
     </w:p>
     <w:p>

</xml_diff>